<commit_message>
J'ai Fini ma partie du plan projet !!!!!!!
</commit_message>
<xml_diff>
--- a/dossier du chef et de son secrétaire/PlanProjet.docx
+++ b/dossier du chef et de son secrétaire/PlanProjet.docx
@@ -1,6 +1,6 @@
 
 <file path=word/document.xml><?xml version="1.0" encoding="utf-8"?>
-<w:document xmlns:wpc="http://schemas.microsoft.com/office/word/2010/wordprocessingCanvas" xmlns:cx="http://schemas.microsoft.com/office/drawing/2014/chartex" xmlns:cx1="http://schemas.microsoft.com/office/drawing/2015/9/8/chartex" xmlns:mc="http://schemas.openxmlformats.org/markup-compatibility/2006" xmlns:o="urn:schemas-microsoft-com:office:office" xmlns:r="http://schemas.openxmlformats.org/officeDocument/2006/relationships" xmlns:m="http://schemas.openxmlformats.org/officeDocument/2006/math" xmlns:v="urn:schemas-microsoft-com:vml" xmlns:wp14="http://schemas.microsoft.com/office/word/2010/wordprocessingDrawing" xmlns:wp="http://schemas.openxmlformats.org/drawingml/2006/wordprocessingDrawing" xmlns:w10="urn:schemas-microsoft-com:office:word" xmlns:w="http://schemas.openxmlformats.org/wordprocessingml/2006/main" xmlns:w14="http://schemas.microsoft.com/office/word/2010/wordml" xmlns:w15="http://schemas.microsoft.com/office/word/2012/wordml" xmlns:w16se="http://schemas.microsoft.com/office/word/2015/wordml/symex" xmlns:wpg="http://schemas.microsoft.com/office/word/2010/wordprocessingGroup" xmlns:wpi="http://schemas.microsoft.com/office/word/2010/wordprocessingInk" xmlns:wne="http://schemas.microsoft.com/office/word/2006/wordml" xmlns:wps="http://schemas.microsoft.com/office/word/2010/wordprocessingShape" mc:Ignorable="w14 w15 w16se wp14">
+<w:document xmlns:wpc="http://schemas.microsoft.com/office/word/2010/wordprocessingCanvas" xmlns:cx="http://schemas.microsoft.com/office/drawing/2014/chartex" xmlns:cx1="http://schemas.microsoft.com/office/drawing/2015/9/8/chartex" xmlns:cx2="http://schemas.microsoft.com/office/drawing/2015/10/21/chartex" xmlns:cx3="http://schemas.microsoft.com/office/drawing/2016/5/9/chartex" xmlns:cx4="http://schemas.microsoft.com/office/drawing/2016/5/10/chartex" xmlns:cx5="http://schemas.microsoft.com/office/drawing/2016/5/11/chartex" xmlns:cx6="http://schemas.microsoft.com/office/drawing/2016/5/12/chartex" xmlns:cx7="http://schemas.microsoft.com/office/drawing/2016/5/13/chartex" xmlns:cx8="http://schemas.microsoft.com/office/drawing/2016/5/14/chartex" xmlns:mc="http://schemas.openxmlformats.org/markup-compatibility/2006" xmlns:aink="http://schemas.microsoft.com/office/drawing/2016/ink" xmlns:am3d="http://schemas.microsoft.com/office/drawing/2017/model3d" xmlns:o="urn:schemas-microsoft-com:office:office" xmlns:r="http://schemas.openxmlformats.org/officeDocument/2006/relationships" xmlns:m="http://schemas.openxmlformats.org/officeDocument/2006/math" xmlns:v="urn:schemas-microsoft-com:vml" xmlns:wp14="http://schemas.microsoft.com/office/word/2010/wordprocessingDrawing" xmlns:wp="http://schemas.openxmlformats.org/drawingml/2006/wordprocessingDrawing" xmlns:w10="urn:schemas-microsoft-com:office:word" xmlns:w="http://schemas.openxmlformats.org/wordprocessingml/2006/main" xmlns:w14="http://schemas.microsoft.com/office/word/2010/wordml" xmlns:w15="http://schemas.microsoft.com/office/word/2012/wordml" xmlns:w16cid="http://schemas.microsoft.com/office/word/2016/wordml/cid" xmlns:w16se="http://schemas.microsoft.com/office/word/2015/wordml/symex" xmlns:wpg="http://schemas.microsoft.com/office/word/2010/wordprocessingGroup" xmlns:wpi="http://schemas.microsoft.com/office/word/2010/wordprocessingInk" xmlns:wne="http://schemas.microsoft.com/office/word/2006/wordml" xmlns:wps="http://schemas.microsoft.com/office/word/2010/wordprocessingShape" mc:Ignorable="w14 w15 w16se w16cid wp14">
   <w:body>
     <w:p>
       <w:pPr>
@@ -1961,21 +1961,7 @@
                 <w:rStyle w:val="Lienhypertexte"/>
                 <w:noProof/>
               </w:rPr>
-              <w:t>Politiq</w:t>
-            </w:r>
-            <w:r>
-              <w:rPr>
-                <w:rStyle w:val="Lienhypertexte"/>
-                <w:noProof/>
-              </w:rPr>
-              <w:t>u</w:t>
-            </w:r>
-            <w:r>
-              <w:rPr>
-                <w:rStyle w:val="Lienhypertexte"/>
-                <w:noProof/>
-              </w:rPr>
-              <w:t>e de gestion des risques</w:t>
+              <w:t>Politique de gestion des risques</w:t>
             </w:r>
             <w:r>
               <w:rPr>
@@ -4036,21 +4022,7 @@
                 <w:rStyle w:val="Lienhypertexte"/>
                 <w:noProof/>
               </w:rPr>
-              <w:t>Ordon</w:t>
-            </w:r>
-            <w:r>
-              <w:rPr>
-                <w:rStyle w:val="Lienhypertexte"/>
-                <w:noProof/>
-              </w:rPr>
-              <w:t>n</w:t>
-            </w:r>
-            <w:r>
-              <w:rPr>
-                <w:rStyle w:val="Lienhypertexte"/>
-                <w:noProof/>
-              </w:rPr>
-              <w:t>ancement des principales itérations/taches</w:t>
+              <w:t>Ordonnancement des principales itérations/taches</w:t>
             </w:r>
             <w:r>
               <w:rPr>
@@ -6031,6 +6003,7 @@
         <w:rPr>
           <w:b/>
         </w:rPr>
+        <w:lastRenderedPageBreak/>
         <w:t xml:space="preserve">Exemple avec un plateau de 1 * 5: </w:t>
       </w:r>
     </w:p>
@@ -7231,7 +7204,11 @@
         <w:ind w:left="-15" w:firstLine="283"/>
       </w:pPr>
       <w:r>
-        <w:t xml:space="preserve">Les règles de déplacement sont identiques à celles du jeu. Cependant le joueur n’est pas contraint dans le choix des déplacements des grenouilles et des crapauds, il peut alors déplacer plusieurs fois le même pion. Le but de l'unique joueur est d'amener toutes les grenouilles à droite et tous les crapauds à gauche du plateau. Si cette disposition est atteinte, la partie de casse-tête est gagnée. </w:t>
+        <w:t xml:space="preserve">Les règles de déplacement sont identiques à celles du jeu. Cependant le joueur n’est pas contraint dans le choix des déplacements des grenouilles et des crapauds, il peut alors déplacer plusieurs fois le même pion. Le but de l'unique joueur est d'amener toutes les </w:t>
+      </w:r>
+      <w:r>
+        <w:lastRenderedPageBreak/>
+        <w:t xml:space="preserve">grenouilles à droite et tous les crapauds à gauche du plateau. Si cette disposition est atteinte, la partie de casse-tête est gagnée. </w:t>
       </w:r>
     </w:p>
     <w:p>
@@ -7772,6 +7749,7 @@
         <w:spacing w:after="0"/>
       </w:pPr>
       <w:r>
+        <w:lastRenderedPageBreak/>
         <w:t>Optionnelle :</w:t>
       </w:r>
     </w:p>
@@ -8809,6 +8787,7 @@
         <w:pStyle w:val="Titre3"/>
       </w:pPr>
       <w:r>
+        <w:lastRenderedPageBreak/>
         <w:t xml:space="preserve"> L’IA </w:t>
       </w:r>
     </w:p>
@@ -9040,6 +9019,7 @@
         </w:numPr>
       </w:pPr>
       <w:r>
+        <w:lastRenderedPageBreak/>
         <w:t>Création d’un compteur pour le nombre de déplacement dans le casse-tête.</w:t>
       </w:r>
     </w:p>
@@ -9414,6 +9394,7 @@
         </w:numPr>
       </w:pPr>
       <w:r>
+        <w:lastRenderedPageBreak/>
         <w:t>Les conventions respectées.</w:t>
       </w:r>
     </w:p>
@@ -9715,6 +9696,7 @@
         <w:pStyle w:val="Titre2"/>
       </w:pPr>
       <w:r>
+        <w:lastRenderedPageBreak/>
         <w:t>Etude générale du besoin</w:t>
       </w:r>
     </w:p>
@@ -10040,6 +10022,7 @@
       </w:pPr>
       <w:bookmarkStart w:id="22" w:name="_Toc9787510"/>
       <w:r>
+        <w:lastRenderedPageBreak/>
         <w:t>Moyens de communication utilisés</w:t>
       </w:r>
       <w:bookmarkEnd w:id="22"/>
@@ -10170,6 +10153,7 @@
     <w:p/>
     <w:p>
       <w:r>
+        <w:lastRenderedPageBreak/>
         <w:t>Le suivi et le contrôle de qualité adopté</w:t>
       </w:r>
       <w:r>
@@ -10203,6 +10187,7 @@
         <w:tag w:val="goog_rdk_0"/>
         <w:id w:val="2024273040"/>
       </w:sdtPr>
+      <w:sdtEndPr/>
       <w:sdtContent>
         <w:p>
           <w:r>
@@ -10239,6 +10224,7 @@
               <w:tag w:val="goog_rdk_1"/>
               <w:id w:val="-1220897548"/>
             </w:sdtPr>
+            <w:sdtEndPr/>
             <w:sdtContent>
               <w:p>
                 <w:pPr>
@@ -10307,6 +10293,7 @@
               <w:tag w:val="goog_rdk_2"/>
               <w:id w:val="-1395199004"/>
             </w:sdtPr>
+            <w:sdtEndPr/>
             <w:sdtContent>
               <w:p>
                 <w:pPr>
@@ -10354,6 +10341,7 @@
               <w:tag w:val="goog_rdk_3"/>
               <w:id w:val="-623692663"/>
             </w:sdtPr>
+            <w:sdtEndPr/>
             <w:sdtContent>
               <w:p>
                 <w:pPr>
@@ -10383,6 +10371,7 @@
               <w:tag w:val="goog_rdk_4"/>
               <w:id w:val="-1306237700"/>
             </w:sdtPr>
+            <w:sdtEndPr/>
             <w:sdtContent>
               <w:p>
                 <w:pPr>
@@ -10451,6 +10440,7 @@
               <w:tag w:val="goog_rdk_5"/>
               <w:id w:val="1961912930"/>
             </w:sdtPr>
+            <w:sdtEndPr/>
             <w:sdtContent>
               <w:p>
                 <w:pPr>
@@ -10477,6 +10467,7 @@
               <w:tag w:val="goog_rdk_6"/>
               <w:id w:val="2084646896"/>
             </w:sdtPr>
+            <w:sdtEndPr/>
             <w:sdtContent>
               <w:p>
                 <w:pPr>
@@ -10506,6 +10497,7 @@
               <w:tag w:val="goog_rdk_7"/>
               <w:id w:val="1461378644"/>
             </w:sdtPr>
+            <w:sdtEndPr/>
             <w:sdtContent>
               <w:p>
                 <w:pPr>
@@ -10574,6 +10566,7 @@
               <w:tag w:val="goog_rdk_8"/>
               <w:id w:val="-1649194059"/>
             </w:sdtPr>
+            <w:sdtEndPr/>
             <w:sdtContent>
               <w:p>
                 <w:pPr>
@@ -10607,6 +10600,7 @@
               <w:tag w:val="goog_rdk_9"/>
               <w:id w:val="-1389949912"/>
             </w:sdtPr>
+            <w:sdtEndPr/>
             <w:sdtContent>
               <w:p>
                 <w:pPr>
@@ -10636,6 +10630,7 @@
               <w:tag w:val="goog_rdk_10"/>
               <w:id w:val="-1787804753"/>
             </w:sdtPr>
+            <w:sdtEndPr/>
             <w:sdtContent>
               <w:p>
                 <w:pPr>
@@ -10704,6 +10699,7 @@
               <w:tag w:val="goog_rdk_11"/>
               <w:id w:val="-712967468"/>
             </w:sdtPr>
+            <w:sdtEndPr/>
             <w:sdtContent>
               <w:p>
                 <w:pPr>
@@ -10730,6 +10726,7 @@
               <w:tag w:val="goog_rdk_12"/>
               <w:id w:val="387544568"/>
             </w:sdtPr>
+            <w:sdtEndPr/>
             <w:sdtContent>
               <w:p>
                 <w:pPr>
@@ -10757,6 +10754,7 @@
               <w:tag w:val="goog_rdk_13"/>
               <w:id w:val="-98260824"/>
             </w:sdtPr>
+            <w:sdtEndPr/>
             <w:sdtContent>
               <w:p>
                 <w:pPr>
@@ -10784,6 +10782,7 @@
               <w:tag w:val="goog_rdk_14"/>
               <w:id w:val="-1471976013"/>
             </w:sdtPr>
+            <w:sdtEndPr/>
             <w:sdtContent>
               <w:p>
                 <w:pPr>
@@ -10828,6 +10827,7 @@
         <w:tag w:val="goog_rdk_15"/>
         <w:id w:val="-964349717"/>
       </w:sdtPr>
+      <w:sdtEndPr/>
       <w:sdtContent>
         <w:p/>
       </w:sdtContent>
@@ -10837,6 +10837,7 @@
         <w:tag w:val="goog_rdk_16"/>
         <w:id w:val="-269633947"/>
       </w:sdtPr>
+      <w:sdtEndPr/>
       <w:sdtContent>
         <w:p>
           <w:r>
@@ -10873,6 +10874,7 @@
               <w:tag w:val="goog_rdk_17"/>
               <w:id w:val="-1484454264"/>
             </w:sdtPr>
+            <w:sdtEndPr/>
             <w:sdtContent>
               <w:p>
                 <w:pPr>
@@ -10941,6 +10943,7 @@
               <w:tag w:val="goog_rdk_18"/>
               <w:id w:val="-543373035"/>
             </w:sdtPr>
+            <w:sdtEndPr/>
             <w:sdtContent>
               <w:p>
                 <w:pPr>
@@ -10967,6 +10970,7 @@
               <w:tag w:val="goog_rdk_19"/>
               <w:id w:val="-1709021055"/>
             </w:sdtPr>
+            <w:sdtEndPr/>
             <w:sdtContent>
               <w:p>
                 <w:pPr>
@@ -10996,6 +11000,7 @@
               <w:tag w:val="goog_rdk_20"/>
               <w:id w:val="1985659106"/>
             </w:sdtPr>
+            <w:sdtEndPr/>
             <w:sdtContent>
               <w:p>
                 <w:pPr>
@@ -11061,6 +11066,7 @@
               <w:tag w:val="goog_rdk_21"/>
               <w:id w:val="-238863621"/>
             </w:sdtPr>
+            <w:sdtEndPr/>
             <w:sdtContent>
               <w:p>
                 <w:pPr>
@@ -11084,6 +11090,7 @@
               <w:tag w:val="goog_rdk_22"/>
               <w:id w:val="55744357"/>
             </w:sdtPr>
+            <w:sdtEndPr/>
             <w:sdtContent>
               <w:p>
                 <w:pPr>
@@ -11108,6 +11115,7 @@
         <w:tag w:val="goog_rdk_23"/>
         <w:id w:val="1528602542"/>
       </w:sdtPr>
+      <w:sdtEndPr/>
       <w:sdtContent>
         <w:p/>
       </w:sdtContent>
@@ -11117,6 +11125,7 @@
         <w:tag w:val="goog_rdk_24"/>
         <w:id w:val="756487876"/>
       </w:sdtPr>
+      <w:sdtEndPr/>
       <w:sdtContent>
         <w:p>
           <w:r>
@@ -11153,6 +11162,7 @@
               <w:tag w:val="goog_rdk_25"/>
               <w:id w:val="-1701152474"/>
             </w:sdtPr>
+            <w:sdtEndPr/>
             <w:sdtContent>
               <w:p>
                 <w:pPr>
@@ -11220,6 +11230,7 @@
               <w:tag w:val="goog_rdk_26"/>
               <w:id w:val="-223673728"/>
             </w:sdtPr>
+            <w:sdtEndPr/>
             <w:sdtContent>
               <w:p>
                 <w:pPr>
@@ -11246,6 +11257,7 @@
               <w:tag w:val="goog_rdk_27"/>
               <w:id w:val="818458587"/>
             </w:sdtPr>
+            <w:sdtEndPr/>
             <w:sdtContent>
               <w:p>
                 <w:pPr>
@@ -11275,6 +11287,7 @@
               <w:tag w:val="goog_rdk_28"/>
               <w:id w:val="-622770689"/>
             </w:sdtPr>
+            <w:sdtEndPr/>
             <w:sdtContent>
               <w:p>
                 <w:pPr>
@@ -11299,6 +11312,7 @@
               <w:tag w:val="goog_rdk_29"/>
               <w:id w:val="-1367291158"/>
             </w:sdtPr>
+            <w:sdtEndPr/>
             <w:sdtContent>
               <w:p>
                 <w:pPr>
@@ -11339,6 +11353,7 @@
               <w:tag w:val="goog_rdk_30"/>
               <w:id w:val="-523086412"/>
             </w:sdtPr>
+            <w:sdtEndPr/>
             <w:sdtContent>
               <w:p>
                 <w:pPr>
@@ -11363,6 +11378,7 @@
               <w:tag w:val="goog_rdk_31"/>
               <w:id w:val="516198630"/>
             </w:sdtPr>
+            <w:sdtEndPr/>
             <w:sdtContent>
               <w:p>
                 <w:pPr>
@@ -11388,6 +11404,7 @@
         <w:tag w:val="goog_rdk_32"/>
         <w:id w:val="904955620"/>
       </w:sdtPr>
+      <w:sdtEndPr/>
       <w:sdtContent>
         <w:p/>
       </w:sdtContent>
@@ -11397,6 +11414,7 @@
         <w:tag w:val="goog_rdk_33"/>
         <w:id w:val="1201828449"/>
       </w:sdtPr>
+      <w:sdtEndPr/>
       <w:sdtContent>
         <w:p>
           <w:r>
@@ -11433,6 +11451,7 @@
               <w:tag w:val="goog_rdk_34"/>
               <w:id w:val="1188411954"/>
             </w:sdtPr>
+            <w:sdtEndPr/>
             <w:sdtContent>
               <w:p>
                 <w:pPr>
@@ -11501,6 +11520,7 @@
               <w:tag w:val="goog_rdk_35"/>
               <w:id w:val="-2125463732"/>
             </w:sdtPr>
+            <w:sdtEndPr/>
             <w:sdtContent>
               <w:p>
                 <w:pPr>
@@ -11527,6 +11547,7 @@
               <w:tag w:val="goog_rdk_36"/>
               <w:id w:val="-2092760185"/>
             </w:sdtPr>
+            <w:sdtEndPr/>
             <w:sdtContent>
               <w:p>
                 <w:pPr>
@@ -11556,6 +11577,7 @@
               <w:tag w:val="goog_rdk_37"/>
               <w:id w:val="-1662387433"/>
             </w:sdtPr>
+            <w:sdtEndPr/>
             <w:sdtContent>
               <w:p>
                 <w:pPr>
@@ -11624,6 +11646,7 @@
               <w:tag w:val="goog_rdk_38"/>
               <w:id w:val="284857417"/>
             </w:sdtPr>
+            <w:sdtEndPr/>
             <w:sdtContent>
               <w:p>
                 <w:pPr>
@@ -11655,6 +11678,7 @@
               <w:tag w:val="goog_rdk_39"/>
               <w:id w:val="538548895"/>
             </w:sdtPr>
+            <w:sdtEndPr/>
             <w:sdtContent>
               <w:p>
                 <w:pPr>
@@ -11680,6 +11704,7 @@
         <w:tag w:val="goog_rdk_40"/>
         <w:id w:val="480970887"/>
       </w:sdtPr>
+      <w:sdtEndPr/>
       <w:sdtContent>
         <w:p/>
       </w:sdtContent>
@@ -11689,6 +11714,7 @@
         <w:tag w:val="goog_rdk_41"/>
         <w:id w:val="1677997561"/>
       </w:sdtPr>
+      <w:sdtEndPr/>
       <w:sdtContent>
         <w:p>
           <w:r>
@@ -11725,6 +11751,7 @@
               <w:tag w:val="goog_rdk_42"/>
               <w:id w:val="-495112242"/>
             </w:sdtPr>
+            <w:sdtEndPr/>
             <w:sdtContent>
               <w:p>
                 <w:pPr>
@@ -11793,6 +11820,7 @@
               <w:tag w:val="goog_rdk_43"/>
               <w:id w:val="1204911117"/>
             </w:sdtPr>
+            <w:sdtEndPr/>
             <w:sdtContent>
               <w:p>
                 <w:pPr>
@@ -11819,6 +11847,7 @@
               <w:tag w:val="goog_rdk_44"/>
               <w:id w:val="1550567765"/>
             </w:sdtPr>
+            <w:sdtEndPr/>
             <w:sdtContent>
               <w:p>
                 <w:pPr>
@@ -11848,6 +11877,7 @@
               <w:tag w:val="goog_rdk_45"/>
               <w:id w:val="619197815"/>
             </w:sdtPr>
+            <w:sdtEndPr/>
             <w:sdtContent>
               <w:p>
                 <w:pPr>
@@ -11908,6 +11938,7 @@
               <w:tag w:val="goog_rdk_46"/>
               <w:id w:val="1470636033"/>
             </w:sdtPr>
+            <w:sdtEndPr/>
             <w:sdtContent>
               <w:p>
                 <w:pPr>
@@ -11978,6 +12009,7 @@
               <w:tag w:val="goog_rdk_47"/>
               <w:id w:val="610868283"/>
             </w:sdtPr>
+            <w:sdtEndPr/>
             <w:sdtContent>
               <w:p>
                 <w:pPr>
@@ -12004,6 +12036,7 @@
               <w:tag w:val="goog_rdk_48"/>
               <w:id w:val="1421222112"/>
             </w:sdtPr>
+            <w:sdtEndPr/>
             <w:sdtContent>
               <w:p>
                 <w:pPr>
@@ -12028,6 +12061,7 @@
               <w:tag w:val="goog_rdk_49"/>
               <w:id w:val="-1910839322"/>
             </w:sdtPr>
+            <w:sdtEndPr/>
             <w:sdtContent>
               <w:p>
                 <w:pPr>
@@ -12053,6 +12087,7 @@
         <w:tag w:val="goog_rdk_50"/>
         <w:id w:val="-679343210"/>
       </w:sdtPr>
+      <w:sdtEndPr/>
       <w:sdtContent>
         <w:p/>
       </w:sdtContent>
@@ -12062,6 +12097,7 @@
         <w:tag w:val="goog_rdk_51"/>
         <w:id w:val="-1274554644"/>
       </w:sdtPr>
+      <w:sdtEndPr/>
       <w:sdtContent>
         <w:p>
           <w:r>
@@ -12107,6 +12143,7 @@
               <w:tag w:val="goog_rdk_52"/>
               <w:id w:val="2048025709"/>
             </w:sdtPr>
+            <w:sdtEndPr/>
             <w:sdtContent>
               <w:p>
                 <w:pPr>
@@ -12198,6 +12235,7 @@
               <w:tag w:val="goog_rdk_54"/>
               <w:id w:val="1424688390"/>
             </w:sdtPr>
+            <w:sdtEndPr/>
             <w:sdtContent>
               <w:p>
                 <w:r>
@@ -12218,6 +12256,7 @@
               <w:tag w:val="goog_rdk_55"/>
               <w:id w:val="186413543"/>
             </w:sdtPr>
+            <w:sdtEndPr/>
             <w:sdtContent>
               <w:p>
                 <w:pPr>
@@ -12309,6 +12348,7 @@
               <w:tag w:val="goog_rdk_57"/>
               <w:id w:val="-1949847154"/>
             </w:sdtPr>
+            <w:sdtEndPr/>
             <w:sdtContent>
               <w:p>
                 <w:r>
@@ -12351,6 +12391,7 @@
                 <w:noProof/>
                 <w:lang w:eastAsia="fr-FR"/>
               </w:rPr>
+              <w:lastRenderedPageBreak/>
               <w:drawing>
                 <wp:inline distT="0" distB="0" distL="0" distR="0" wp14:anchorId="6BB63D01" wp14:editId="475F4D27">
                   <wp:extent cx="665201" cy="621303"/>
@@ -12449,6 +12490,7 @@
         <w:id w:val="524446454"/>
         <w:showingPlcHdr/>
       </w:sdtPr>
+      <w:sdtEndPr/>
       <w:sdtContent>
         <w:p>
           <w:r>
@@ -12462,6 +12504,7 @@
         <w:tag w:val="goog_rdk_60"/>
         <w:id w:val="-1398970120"/>
       </w:sdtPr>
+      <w:sdtEndPr/>
       <w:sdtContent>
         <w:p>
           <w:r>
@@ -12512,6 +12555,7 @@
               <w:tag w:val="goog_rdk_61"/>
               <w:id w:val="1351061123"/>
             </w:sdtPr>
+            <w:sdtEndPr/>
             <w:sdtContent>
               <w:p>
                 <w:pPr>
@@ -12536,6 +12580,7 @@
               <w:tag w:val="goog_rdk_62"/>
               <w:id w:val="-1989551945"/>
             </w:sdtPr>
+            <w:sdtEndPr/>
             <w:sdtContent>
               <w:p>
                 <w:pPr>
@@ -12557,6 +12602,7 @@
               <w:tag w:val="goog_rdk_63"/>
               <w:id w:val="1448046502"/>
             </w:sdtPr>
+            <w:sdtEndPr/>
             <w:sdtContent>
               <w:p>
                 <w:pPr>
@@ -12581,6 +12627,7 @@
               <w:tag w:val="goog_rdk_64"/>
               <w:id w:val="-1818568725"/>
             </w:sdtPr>
+            <w:sdtEndPr/>
             <w:sdtContent>
               <w:p>
                 <w:pPr>
@@ -12605,6 +12652,7 @@
               <w:tag w:val="goog_rdk_65"/>
               <w:id w:val="-1023701241"/>
             </w:sdtPr>
+            <w:sdtEndPr/>
             <w:sdtContent>
               <w:p>
                 <w:pPr>
@@ -12626,6 +12674,7 @@
               <w:tag w:val="goog_rdk_66"/>
               <w:id w:val="1582182086"/>
             </w:sdtPr>
+            <w:sdtEndPr/>
             <w:sdtContent>
               <w:p>
                 <w:pPr>
@@ -12650,6 +12699,7 @@
               <w:tag w:val="goog_rdk_67"/>
               <w:id w:val="-1071420575"/>
             </w:sdtPr>
+            <w:sdtEndPr/>
             <w:sdtContent>
               <w:p>
                 <w:pPr>
@@ -12674,6 +12724,7 @@
               <w:tag w:val="goog_rdk_68"/>
               <w:id w:val="-1170635912"/>
             </w:sdtPr>
+            <w:sdtEndPr/>
             <w:sdtContent>
               <w:p>
                 <w:pPr>
@@ -12695,6 +12746,7 @@
               <w:tag w:val="goog_rdk_69"/>
               <w:id w:val="-199478143"/>
             </w:sdtPr>
+            <w:sdtEndPr/>
             <w:sdtContent>
               <w:p>
                 <w:pPr>
@@ -12722,6 +12774,7 @@
               <w:tag w:val="goog_rdk_70"/>
               <w:id w:val="-2141322592"/>
             </w:sdtPr>
+            <w:sdtEndPr/>
             <w:sdtContent>
               <w:p>
                 <w:pPr>
@@ -12746,6 +12799,7 @@
               <w:tag w:val="goog_rdk_71"/>
               <w:id w:val="-62723203"/>
             </w:sdtPr>
+            <w:sdtEndPr/>
             <w:sdtContent>
               <w:p>
                 <w:pPr>
@@ -12767,6 +12821,7 @@
               <w:tag w:val="goog_rdk_72"/>
               <w:id w:val="-2037800317"/>
             </w:sdtPr>
+            <w:sdtEndPr/>
             <w:sdtContent>
               <w:p>
                 <w:pPr>
@@ -12788,6 +12843,7 @@
               <w:tag w:val="goog_rdk_73"/>
               <w:id w:val="-829370725"/>
             </w:sdtPr>
+            <w:sdtEndPr/>
             <w:sdtContent>
               <w:p>
                 <w:pPr>
@@ -12815,6 +12871,7 @@
               <w:tag w:val="goog_rdk_74"/>
               <w:id w:val="1867402311"/>
             </w:sdtPr>
+            <w:sdtEndPr/>
             <w:sdtContent>
               <w:p>
                 <w:pPr>
@@ -12839,6 +12896,7 @@
               <w:tag w:val="goog_rdk_75"/>
               <w:id w:val="-1555687196"/>
             </w:sdtPr>
+            <w:sdtEndPr/>
             <w:sdtContent>
               <w:p>
                 <w:pPr>
@@ -12860,6 +12918,7 @@
               <w:tag w:val="goog_rdk_76"/>
               <w:id w:val="1063366924"/>
             </w:sdtPr>
+            <w:sdtEndPr/>
             <w:sdtContent>
               <w:p>
                 <w:pPr>
@@ -12884,6 +12943,7 @@
               <w:tag w:val="goog_rdk_77"/>
               <w:id w:val="1875108983"/>
             </w:sdtPr>
+            <w:sdtEndPr/>
             <w:sdtContent>
               <w:p>
                 <w:pPr>
@@ -12920,6 +12980,7 @@
               <w:tag w:val="goog_rdk_78"/>
               <w:id w:val="203069624"/>
             </w:sdtPr>
+            <w:sdtEndPr/>
             <w:sdtContent>
               <w:p>
                 <w:pPr>
@@ -12944,6 +13005,7 @@
               <w:tag w:val="goog_rdk_79"/>
               <w:id w:val="885996464"/>
             </w:sdtPr>
+            <w:sdtEndPr/>
             <w:sdtContent>
               <w:p>
                 <w:pPr>
@@ -12965,6 +13027,7 @@
               <w:tag w:val="goog_rdk_80"/>
               <w:id w:val="830258013"/>
             </w:sdtPr>
+            <w:sdtEndPr/>
             <w:sdtContent>
               <w:p>
                 <w:pPr>
@@ -12982,6 +13045,7 @@
               <w:tag w:val="goog_rdk_81"/>
               <w:id w:val="1004706590"/>
             </w:sdtPr>
+            <w:sdtEndPr/>
             <w:sdtContent>
               <w:p>
                 <w:pPr>
@@ -12999,6 +13063,7 @@
               <w:tag w:val="goog_rdk_82"/>
               <w:id w:val="574562433"/>
             </w:sdtPr>
+            <w:sdtEndPr/>
             <w:sdtContent>
               <w:p>
                 <w:pPr>
@@ -13013,6 +13078,7 @@
               <w:tag w:val="goog_rdk_83"/>
               <w:id w:val="834186403"/>
             </w:sdtPr>
+            <w:sdtEndPr/>
             <w:sdtContent>
               <w:p>
                 <w:pPr>
@@ -13030,6 +13096,7 @@
               <w:tag w:val="goog_rdk_84"/>
               <w:id w:val="1303419852"/>
             </w:sdtPr>
+            <w:sdtEndPr/>
             <w:sdtContent>
               <w:p>
                 <w:pPr>
@@ -13054,6 +13121,7 @@
               <w:tag w:val="goog_rdk_85"/>
               <w:id w:val="1104548647"/>
             </w:sdtPr>
+            <w:sdtEndPr/>
             <w:sdtContent>
               <w:p>
                 <w:pPr>
@@ -13075,6 +13143,7 @@
               <w:tag w:val="goog_rdk_86"/>
               <w:id w:val="33243820"/>
             </w:sdtPr>
+            <w:sdtEndPr/>
             <w:sdtContent>
               <w:p>
                 <w:pPr>
@@ -13102,6 +13171,7 @@
               <w:tag w:val="goog_rdk_87"/>
               <w:id w:val="330962377"/>
             </w:sdtPr>
+            <w:sdtEndPr/>
             <w:sdtContent>
               <w:p>
                 <w:pPr>
@@ -13126,6 +13196,7 @@
               <w:tag w:val="goog_rdk_88"/>
               <w:id w:val="162972406"/>
             </w:sdtPr>
+            <w:sdtEndPr/>
             <w:sdtContent>
               <w:p>
                 <w:pPr>
@@ -13147,6 +13218,7 @@
               <w:tag w:val="goog_rdk_89"/>
               <w:id w:val="-1177727918"/>
             </w:sdtPr>
+            <w:sdtEndPr/>
             <w:sdtContent>
               <w:p>
                 <w:pPr>
@@ -13168,6 +13240,7 @@
               <w:tag w:val="goog_rdk_90"/>
               <w:id w:val="755180219"/>
             </w:sdtPr>
+            <w:sdtEndPr/>
             <w:sdtContent>
               <w:p>
                 <w:pPr>
@@ -13195,6 +13268,7 @@
               <w:tag w:val="goog_rdk_91"/>
               <w:id w:val="-1633472127"/>
             </w:sdtPr>
+            <w:sdtEndPr/>
             <w:sdtContent>
               <w:p>
                 <w:pPr>
@@ -13219,6 +13293,7 @@
               <w:tag w:val="goog_rdk_92"/>
               <w:id w:val="1975173310"/>
             </w:sdtPr>
+            <w:sdtEndPr/>
             <w:sdtContent>
               <w:p>
                 <w:pPr>
@@ -13240,6 +13315,7 @@
               <w:tag w:val="goog_rdk_93"/>
               <w:id w:val="-1481682244"/>
             </w:sdtPr>
+            <w:sdtEndPr/>
             <w:sdtContent>
               <w:p>
                 <w:pPr>
@@ -13261,6 +13337,7 @@
               <w:tag w:val="goog_rdk_94"/>
               <w:id w:val="1399632180"/>
             </w:sdtPr>
+            <w:sdtEndPr/>
             <w:sdtContent>
               <w:p>
                 <w:pPr>
@@ -13285,6 +13362,7 @@
               <w:tag w:val="goog_rdk_95"/>
               <w:id w:val="-2102335131"/>
             </w:sdtPr>
+            <w:sdtEndPr/>
             <w:sdtContent>
               <w:p>
                 <w:pPr>
@@ -13309,6 +13387,7 @@
               <w:tag w:val="goog_rdk_96"/>
               <w:id w:val="869184342"/>
             </w:sdtPr>
+            <w:sdtEndPr/>
             <w:sdtContent>
               <w:p>
                 <w:pPr>
@@ -13342,6 +13421,7 @@
               <w:tag w:val="goog_rdk_97"/>
               <w:id w:val="1402637360"/>
             </w:sdtPr>
+            <w:sdtEndPr/>
             <w:sdtContent>
               <w:p>
                 <w:pPr>
@@ -13366,6 +13446,7 @@
               <w:tag w:val="goog_rdk_98"/>
               <w:id w:val="1933705778"/>
             </w:sdtPr>
+            <w:sdtEndPr/>
             <w:sdtContent>
               <w:p>
                 <w:pPr>
@@ -13387,6 +13468,7 @@
               <w:tag w:val="goog_rdk_99"/>
               <w:id w:val="1995993553"/>
             </w:sdtPr>
+            <w:sdtEndPr/>
             <w:sdtContent>
               <w:p>
                 <w:pPr>
@@ -13411,6 +13493,7 @@
               <w:tag w:val="goog_rdk_100"/>
               <w:id w:val="89820842"/>
             </w:sdtPr>
+            <w:sdtEndPr/>
             <w:sdtContent>
               <w:p>
                 <w:pPr>
@@ -13432,6 +13515,7 @@
               <w:tag w:val="goog_rdk_101"/>
               <w:id w:val="1671832647"/>
             </w:sdtPr>
+            <w:sdtEndPr/>
             <w:sdtContent>
               <w:p>
                 <w:pPr>
@@ -13453,6 +13537,7 @@
               <w:tag w:val="goog_rdk_102"/>
               <w:id w:val="-209191930"/>
             </w:sdtPr>
+            <w:sdtEndPr/>
             <w:sdtContent>
               <w:p>
                 <w:pPr>
@@ -13477,6 +13562,7 @@
               <w:tag w:val="goog_rdk_103"/>
               <w:id w:val="-804625134"/>
             </w:sdtPr>
+            <w:sdtEndPr/>
             <w:sdtContent>
               <w:p>
                 <w:pPr>
@@ -13501,6 +13587,7 @@
               <w:tag w:val="goog_rdk_104"/>
               <w:id w:val="-1307931260"/>
             </w:sdtPr>
+            <w:sdtEndPr/>
             <w:sdtContent>
               <w:p>
                 <w:pPr>
@@ -13522,6 +13609,7 @@
               <w:tag w:val="goog_rdk_105"/>
               <w:id w:val="1470171242"/>
             </w:sdtPr>
+            <w:sdtEndPr/>
             <w:sdtContent>
               <w:p>
                 <w:pPr>
@@ -13549,6 +13637,7 @@
               <w:tag w:val="goog_rdk_106"/>
               <w:id w:val="572628473"/>
             </w:sdtPr>
+            <w:sdtEndPr/>
             <w:sdtContent>
               <w:p>
                 <w:pPr>
@@ -13573,6 +13662,7 @@
               <w:tag w:val="goog_rdk_107"/>
               <w:id w:val="-949855912"/>
             </w:sdtPr>
+            <w:sdtEndPr/>
             <w:sdtContent>
               <w:p>
                 <w:pPr>
@@ -13594,6 +13684,7 @@
               <w:tag w:val="goog_rdk_108"/>
               <w:id w:val="-546294537"/>
             </w:sdtPr>
+            <w:sdtEndPr/>
             <w:sdtContent>
               <w:p>
                 <w:pPr>
@@ -13618,6 +13709,7 @@
               <w:tag w:val="goog_rdk_109"/>
               <w:id w:val="1244994355"/>
             </w:sdtPr>
+            <w:sdtEndPr/>
             <w:sdtContent>
               <w:p>
                 <w:pPr>
@@ -13642,6 +13734,7 @@
               <w:tag w:val="goog_rdk_110"/>
               <w:id w:val="-1052609755"/>
             </w:sdtPr>
+            <w:sdtEndPr/>
             <w:sdtContent>
               <w:p>
                 <w:pPr>
@@ -13663,6 +13756,7 @@
               <w:tag w:val="goog_rdk_111"/>
               <w:id w:val="-1375070162"/>
             </w:sdtPr>
+            <w:sdtEndPr/>
             <w:sdtContent>
               <w:p>
                 <w:pPr>
@@ -13684,6 +13778,7 @@
               <w:tag w:val="goog_rdk_112"/>
               <w:id w:val="-180829226"/>
             </w:sdtPr>
+            <w:sdtEndPr/>
             <w:sdtContent>
               <w:p>
                 <w:pPr>
@@ -13708,6 +13803,7 @@
               <w:tag w:val="goog_rdk_113"/>
               <w:id w:val="1059142240"/>
             </w:sdtPr>
+            <w:sdtEndPr/>
             <w:sdtContent>
               <w:p>
                 <w:pPr>
@@ -13732,6 +13828,7 @@
               <w:tag w:val="goog_rdk_114"/>
               <w:id w:val="-945698699"/>
             </w:sdtPr>
+            <w:sdtEndPr/>
             <w:sdtContent>
               <w:p>
                 <w:pPr>
@@ -13765,6 +13862,7 @@
               <w:tag w:val="goog_rdk_115"/>
               <w:id w:val="-2057774311"/>
             </w:sdtPr>
+            <w:sdtEndPr/>
             <w:sdtContent>
               <w:p>
                 <w:pPr>
@@ -13789,6 +13887,7 @@
               <w:tag w:val="goog_rdk_116"/>
               <w:id w:val="-952632155"/>
             </w:sdtPr>
+            <w:sdtEndPr/>
             <w:sdtContent>
               <w:p>
                 <w:pPr>
@@ -13810,6 +13909,7 @@
               <w:tag w:val="goog_rdk_117"/>
               <w:id w:val="-1005985261"/>
             </w:sdtPr>
+            <w:sdtEndPr/>
             <w:sdtContent>
               <w:p>
                 <w:pPr>
@@ -13834,6 +13934,7 @@
               <w:tag w:val="goog_rdk_118"/>
               <w:id w:val="1653642950"/>
             </w:sdtPr>
+            <w:sdtEndPr/>
             <w:sdtContent>
               <w:p>
                 <w:pPr>
@@ -13870,6 +13971,7 @@
               <w:tag w:val="goog_rdk_119"/>
               <w:id w:val="2042466913"/>
             </w:sdtPr>
+            <w:sdtEndPr/>
             <w:sdtContent>
               <w:p>
                 <w:pPr>
@@ -13894,6 +13996,7 @@
               <w:tag w:val="goog_rdk_120"/>
               <w:id w:val="-419642219"/>
             </w:sdtPr>
+            <w:sdtEndPr/>
             <w:sdtContent>
               <w:p>
                 <w:pPr>
@@ -13915,6 +14018,7 @@
               <w:tag w:val="goog_rdk_121"/>
               <w:id w:val="-37900824"/>
             </w:sdtPr>
+            <w:sdtEndPr/>
             <w:sdtContent>
               <w:p>
                 <w:pPr>
@@ -13951,6 +14055,7 @@
               <w:tag w:val="goog_rdk_122"/>
               <w:id w:val="80334111"/>
             </w:sdtPr>
+            <w:sdtEndPr/>
             <w:sdtContent>
               <w:p>
                 <w:pPr>
@@ -13975,6 +14080,7 @@
               <w:tag w:val="goog_rdk_123"/>
               <w:id w:val="-1989553936"/>
             </w:sdtPr>
+            <w:sdtEndPr/>
             <w:sdtContent>
               <w:p>
                 <w:pPr>
@@ -13996,6 +14102,7 @@
               <w:tag w:val="goog_rdk_124"/>
               <w:id w:val="-3904356"/>
             </w:sdtPr>
+            <w:sdtEndPr/>
             <w:sdtContent>
               <w:p>
                 <w:pPr>
@@ -14024,6 +14131,7 @@
         <w:id w:val="-28951955"/>
         <w:showingPlcHdr/>
       </w:sdtPr>
+      <w:sdtEndPr/>
       <w:sdtContent>
         <w:p>
           <w:r>
@@ -14137,6 +14245,7 @@
         </w:numPr>
       </w:pPr>
       <w:r>
+        <w:lastRenderedPageBreak/>
         <w:t>Création de l’objet Pion et des fonctions permettant de les gérer.</w:t>
       </w:r>
     </w:p>
@@ -14421,6 +14530,7 @@
           <w:noProof/>
           <w:lang w:eastAsia="fr-FR"/>
         </w:rPr>
+        <w:lastRenderedPageBreak/>
         <w:drawing>
           <wp:inline distT="0" distB="0" distL="0" distR="0" wp14:anchorId="5EB0FD7F" wp14:editId="46F9D863">
             <wp:extent cx="6351795" cy="1238250"/>
@@ -14577,13 +14687,12 @@
       <w:r>
         <w:rPr>
           <w:noProof/>
-          <w:lang w:eastAsia="fr-FR"/>
         </w:rPr>
         <w:drawing>
-          <wp:inline distT="0" distB="0" distL="0" distR="0" wp14:anchorId="2B8FD9FC" wp14:editId="084B409C">
-            <wp:extent cx="6330553" cy="1238250"/>
+          <wp:inline distT="0" distB="0" distL="0" distR="0" wp14:anchorId="328EFCC3" wp14:editId="6D01A9D5">
+            <wp:extent cx="6086475" cy="1296042"/>
             <wp:effectExtent l="0" t="0" r="0" b="0"/>
-            <wp:docPr id="19" name="Image 19"/>
+            <wp:docPr id="23" name="Image 23"/>
             <wp:cNvGraphicFramePr>
               <a:graphicFrameLocks xmlns:a="http://schemas.openxmlformats.org/drawingml/2006/main" noChangeAspect="1"/>
             </wp:cNvGraphicFramePr>
@@ -14596,13 +14705,13 @@
                   </pic:nvPicPr>
                   <pic:blipFill rotWithShape="1">
                     <a:blip r:embed="rId27"/>
-                    <a:srcRect t="18232" r="32374" b="58243"/>
+                    <a:srcRect t="18820" r="38657" b="57949"/>
                     <a:stretch/>
                   </pic:blipFill>
                   <pic:spPr bwMode="auto">
                     <a:xfrm>
                       <a:off x="0" y="0"/>
-                      <a:ext cx="6360589" cy="1244125"/>
+                      <a:ext cx="6133240" cy="1306000"/>
                     </a:xfrm>
                     <a:prstGeom prst="rect">
                       <a:avLst/>
@@ -14696,6 +14805,7 @@
     <w:p/>
     <w:p>
       <w:r>
+        <w:lastRenderedPageBreak/>
         <w:t>Tableaux de bord de Maël :</w:t>
       </w:r>
     </w:p>
@@ -15289,8 +15399,6 @@
             <w:r>
               <w:t>Aide dans la partie programmation.</w:t>
             </w:r>
-            <w:bookmarkStart w:id="47" w:name="_GoBack"/>
-            <w:bookmarkEnd w:id="47"/>
           </w:p>
         </w:tc>
         <w:tc>
@@ -15347,6 +15455,7 @@
           </w:tcPr>
           <w:p>
             <w:r>
+              <w:lastRenderedPageBreak/>
               <w:t>Période</w:t>
             </w:r>
           </w:p>
@@ -16026,11 +16135,12 @@
       <w:pPr>
         <w:pStyle w:val="Titre3"/>
       </w:pPr>
-      <w:bookmarkStart w:id="48" w:name="_Toc9787534"/>
-      <w:r>
+      <w:bookmarkStart w:id="47" w:name="_Toc9787534"/>
+      <w:r>
+        <w:lastRenderedPageBreak/>
         <w:t>Résultat des tests et recette de prototype de la période</w:t>
       </w:r>
-      <w:bookmarkEnd w:id="48"/>
+      <w:bookmarkEnd w:id="47"/>
     </w:p>
     <w:p/>
     <w:p>
@@ -16182,11 +16292,11 @@
       <w:pPr>
         <w:pStyle w:val="Titre3"/>
       </w:pPr>
-      <w:bookmarkStart w:id="49" w:name="_Toc9787535"/>
+      <w:bookmarkStart w:id="48" w:name="_Toc9787535"/>
       <w:r>
         <w:t>Identification des principaux écarts et problèmes constaté, solutions possibles</w:t>
       </w:r>
-      <w:bookmarkEnd w:id="49"/>
+      <w:bookmarkEnd w:id="48"/>
     </w:p>
     <w:p/>
     <w:p>
@@ -16286,7 +16396,7 @@
       <w:pPr>
         <w:pStyle w:val="Titre3"/>
       </w:pPr>
-      <w:bookmarkStart w:id="50" w:name="_Toc9787536"/>
+      <w:bookmarkStart w:id="49" w:name="_Toc9787536"/>
       <w:r>
         <w:t xml:space="preserve">Proposition de modification de la planification prévisionnelle pour tenir compte </w:t>
       </w:r>
@@ -16296,7 +16406,7 @@
       <w:r>
         <w:t xml:space="preserve"> à apporter</w:t>
       </w:r>
-      <w:bookmarkEnd w:id="50"/>
+      <w:bookmarkEnd w:id="49"/>
     </w:p>
     <w:p/>
     <w:p>
@@ -16372,6 +16482,7 @@
           <w:noProof/>
           <w:lang w:eastAsia="fr-FR"/>
         </w:rPr>
+        <w:lastRenderedPageBreak/>
         <w:drawing>
           <wp:inline distT="0" distB="0" distL="0" distR="0" wp14:anchorId="6FABB71B" wp14:editId="259F76E9">
             <wp:extent cx="6044660" cy="1324051"/>
@@ -16552,29 +16663,75 @@
       </w:r>
     </w:p>
     <w:p>
-      <w:pPr>
+      <w:bookmarkStart w:id="50" w:name="_Toc9787537"/>
+      <w:bookmarkStart w:id="51" w:name="_GoBack"/>
+      <w:r>
         <w:rPr>
-          <w:sz w:val="44"/>
-          <w:szCs w:val="44"/>
+          <w:noProof/>
         </w:rPr>
-      </w:pPr>
-      <w:r>
-        <w:rPr>
-          <w:sz w:val="44"/>
-          <w:szCs w:val="44"/>
-        </w:rPr>
-        <w:t>//TODO Yanis doit rajouter le diagramme</w:t>
-      </w:r>
+        <w:drawing>
+          <wp:inline distT="0" distB="0" distL="0" distR="0" wp14:anchorId="1C964781" wp14:editId="5CD16EB2">
+            <wp:extent cx="6115905" cy="1495425"/>
+            <wp:effectExtent l="0" t="0" r="0" b="0"/>
+            <wp:docPr id="24" name="Image 24"/>
+            <wp:cNvGraphicFramePr>
+              <a:graphicFrameLocks xmlns:a="http://schemas.openxmlformats.org/drawingml/2006/main" noChangeAspect="1"/>
+            </wp:cNvGraphicFramePr>
+            <a:graphic xmlns:a="http://schemas.openxmlformats.org/drawingml/2006/main">
+              <a:graphicData uri="http://schemas.openxmlformats.org/drawingml/2006/picture">
+                <pic:pic xmlns:pic="http://schemas.openxmlformats.org/drawingml/2006/picture">
+                  <pic:nvPicPr>
+                    <pic:cNvPr id="1" name=""/>
+                    <pic:cNvPicPr/>
+                  </pic:nvPicPr>
+                  <pic:blipFill rotWithShape="1">
+                    <a:blip r:embed="rId30"/>
+                    <a:srcRect t="18820" r="47255" b="58244"/>
+                    <a:stretch/>
+                  </pic:blipFill>
+                  <pic:spPr bwMode="auto">
+                    <a:xfrm>
+                      <a:off x="0" y="0"/>
+                      <a:ext cx="6119823" cy="1496383"/>
+                    </a:xfrm>
+                    <a:prstGeom prst="rect">
+                      <a:avLst/>
+                    </a:prstGeom>
+                    <a:ln>
+                      <a:noFill/>
+                    </a:ln>
+                    <a:extLst>
+                      <a:ext uri="{53640926-AAD7-44D8-BBD7-CCE9431645EC}">
+                        <a14:shadowObscured xmlns:a14="http://schemas.microsoft.com/office/drawing/2010/main"/>
+                      </a:ext>
+                    </a:extLst>
+                  </pic:spPr>
+                </pic:pic>
+              </a:graphicData>
+            </a:graphic>
+          </wp:inline>
+        </w:drawing>
+      </w:r>
+      <w:bookmarkEnd w:id="51"/>
     </w:p>
     <w:p>
       <w:pPr>
         <w:pStyle w:val="Titre3"/>
-      </w:pPr>
-      <w:bookmarkStart w:id="51" w:name="_Toc9787537"/>
+        <w:numPr>
+          <w:ilvl w:val="0"/>
+          <w:numId w:val="0"/>
+        </w:numPr>
+        <w:ind w:left="1068"/>
+      </w:pPr>
+    </w:p>
+    <w:p>
+      <w:pPr>
+        <w:pStyle w:val="Titre3"/>
+      </w:pPr>
       <w:r>
         <w:t>Comptes-rendus des réunions projets de la période</w:t>
       </w:r>
-      <w:bookmarkEnd w:id="51"/>
+      <w:bookmarkEnd w:id="50"/>
     </w:p>
     <w:p/>
     <w:p>
@@ -16898,6 +17055,7 @@
                 <w:sz w:val="22"/>
                 <w:szCs w:val="22"/>
               </w:rPr>
+              <w:lastRenderedPageBreak/>
               <w:t xml:space="preserve">Invités : </w:t>
             </w:r>
             <w:r>
@@ -18643,7 +18801,7 @@
                     </wp:inline>
                   </w:drawing>
                 </mc:Choice>
-                <mc:Fallback xmlns:w16cid="http://schemas.microsoft.com/office/word/2016/wordml/cid" xmlns:am3d="http://schemas.microsoft.com/office/drawing/2017/model3d" xmlns:aink="http://schemas.microsoft.com/office/drawing/2016/ink" xmlns:cx8="http://schemas.microsoft.com/office/drawing/2016/5/14/chartex" xmlns:cx7="http://schemas.microsoft.com/office/drawing/2016/5/13/chartex" xmlns:cx6="http://schemas.microsoft.com/office/drawing/2016/5/12/chartex" xmlns:cx5="http://schemas.microsoft.com/office/drawing/2016/5/11/chartex" xmlns:cx4="http://schemas.microsoft.com/office/drawing/2016/5/10/chartex" xmlns:cx3="http://schemas.microsoft.com/office/drawing/2016/5/9/chartex" xmlns:cx2="http://schemas.microsoft.com/office/drawing/2015/10/21/chartex">
+                <mc:Fallback>
                   <w:pict>
                     <v:rect w14:anchorId="172B55D8" id="Rectangle 25" o:spid="_x0000_s1026" alt="https://docs.google.com/drawings/u/1/d/sdqPj-lvPOiyqyANbSdBbiA/image?w=445&amp;h=42&amp;rev=1&amp;ac=1&amp;parent=1hA2bBuTNGSxcLyamYuFNCe3XhAJLyo14zBjiU02fwIU" style="width:254.25pt;height:31.5pt;visibility:visible;mso-wrap-style:square;mso-left-percent:-10001;mso-top-percent:-10001;mso-position-horizontal:absolute;mso-position-horizontal-relative:char;mso-position-vertical:absolute;mso-position-vertical-relative:line;mso-left-percent:-10001;mso-top-percent:-10001;v-text-anchor:top" o:gfxdata="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" filled="f" stroked="f">
                       <o:lock v:ext="edit" aspectratio="t"/>
@@ -18674,6 +18832,7 @@
         <w:rPr>
           <w:b/>
         </w:rPr>
+        <w:lastRenderedPageBreak/>
         <w:t xml:space="preserve">Compte rendu de la réunion </w:t>
       </w:r>
       <w:r>
@@ -20646,7 +20805,7 @@
                     </wp:inline>
                   </w:drawing>
                 </mc:Choice>
-                <mc:Fallback xmlns:w16cid="http://schemas.microsoft.com/office/word/2016/wordml/cid" xmlns:am3d="http://schemas.microsoft.com/office/drawing/2017/model3d" xmlns:aink="http://schemas.microsoft.com/office/drawing/2016/ink" xmlns:cx8="http://schemas.microsoft.com/office/drawing/2016/5/14/chartex" xmlns:cx7="http://schemas.microsoft.com/office/drawing/2016/5/13/chartex" xmlns:cx6="http://schemas.microsoft.com/office/drawing/2016/5/12/chartex" xmlns:cx5="http://schemas.microsoft.com/office/drawing/2016/5/11/chartex" xmlns:cx4="http://schemas.microsoft.com/office/drawing/2016/5/10/chartex" xmlns:cx3="http://schemas.microsoft.com/office/drawing/2016/5/9/chartex" xmlns:cx2="http://schemas.microsoft.com/office/drawing/2015/10/21/chartex">
+                <mc:Fallback>
                   <w:pict>
                     <v:rect w14:anchorId="7405A408" id="Rectangle 27" o:spid="_x0000_s1026" alt="https://docs.google.com/drawings/u/1/d/sdqPj-lvPOiyqyANbSdBbiA/image?w=445&amp;h=42&amp;rev=1&amp;ac=1&amp;parent=1hA2bBuTNGSxcLyamYuFNCe3XhAJLyo14zBjiU02fwIU" style="width:254.25pt;height:31.5pt;visibility:visible;mso-wrap-style:square;mso-left-percent:-10001;mso-top-percent:-10001;mso-position-horizontal:absolute;mso-position-horizontal-relative:char;mso-position-vertical:absolute;mso-position-vertical-relative:line;mso-left-percent:-10001;mso-top-percent:-10001;v-text-anchor:top" o:gfxdata="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" filled="f" stroked="f">
                       <o:lock v:ext="edit" aspectratio="t"/>
@@ -21255,6 +21414,7 @@
                 <w:rFonts w:ascii="Arial" w:hAnsi="Arial" w:cs="Arial"/>
                 <w:color w:val="000000"/>
               </w:rPr>
+              <w:lastRenderedPageBreak/>
               <w:t>Montrer les différentes tâches prévues pour la première itération, ainsi que les éléments à modifier ou apporter des précisions et des éléments de réponses sur les différents points non compris.</w:t>
             </w:r>
           </w:p>
@@ -22467,6 +22627,7 @@
                 <w:sz w:val="20"/>
                 <w:szCs w:val="20"/>
               </w:rPr>
+              <w:lastRenderedPageBreak/>
               <w:t>Signature du maître d’ouvrage :</w:t>
             </w:r>
           </w:p>
@@ -22566,7 +22727,7 @@
                     </wp:inline>
                   </w:drawing>
                 </mc:Choice>
-                <mc:Fallback xmlns:w16cid="http://schemas.microsoft.com/office/word/2016/wordml/cid" xmlns:am3d="http://schemas.microsoft.com/office/drawing/2017/model3d" xmlns:aink="http://schemas.microsoft.com/office/drawing/2016/ink" xmlns:cx8="http://schemas.microsoft.com/office/drawing/2016/5/14/chartex" xmlns:cx7="http://schemas.microsoft.com/office/drawing/2016/5/13/chartex" xmlns:cx6="http://schemas.microsoft.com/office/drawing/2016/5/12/chartex" xmlns:cx5="http://schemas.microsoft.com/office/drawing/2016/5/11/chartex" xmlns:cx4="http://schemas.microsoft.com/office/drawing/2016/5/10/chartex" xmlns:cx3="http://schemas.microsoft.com/office/drawing/2016/5/9/chartex" xmlns:cx2="http://schemas.microsoft.com/office/drawing/2015/10/21/chartex">
+                <mc:Fallback>
                   <w:pict>
                     <v:rect w14:anchorId="742598E4" id="Rectangle 28" o:spid="_x0000_s1026" alt="https://docs.google.com/drawings/u/1/d/sdqPj-lvPOiyqyANbSdBbiA/image?w=445&amp;h=42&amp;rev=1&amp;ac=1&amp;parent=1hA2bBuTNGSxcLyamYuFNCe3XhAJLyo14zBjiU02fwIU" style="width:254.25pt;height:31.5pt;visibility:visible;mso-wrap-style:square;mso-left-percent:-10001;mso-top-percent:-10001;mso-position-horizontal:absolute;mso-position-horizontal-relative:char;mso-position-vertical:absolute;mso-position-vertical-relative:line;mso-left-percent:-10001;mso-top-percent:-10001;v-text-anchor:top" o:gfxdata="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" filled="f" stroked="f">
                       <o:lock v:ext="edit" aspectratio="t"/>
@@ -24399,7 +24560,7 @@
                     </wp:inline>
                   </w:drawing>
                 </mc:Choice>
-                <mc:Fallback xmlns:w16cid="http://schemas.microsoft.com/office/word/2016/wordml/cid" xmlns:am3d="http://schemas.microsoft.com/office/drawing/2017/model3d" xmlns:aink="http://schemas.microsoft.com/office/drawing/2016/ink" xmlns:cx8="http://schemas.microsoft.com/office/drawing/2016/5/14/chartex" xmlns:cx7="http://schemas.microsoft.com/office/drawing/2016/5/13/chartex" xmlns:cx6="http://schemas.microsoft.com/office/drawing/2016/5/12/chartex" xmlns:cx5="http://schemas.microsoft.com/office/drawing/2016/5/11/chartex" xmlns:cx4="http://schemas.microsoft.com/office/drawing/2016/5/10/chartex" xmlns:cx3="http://schemas.microsoft.com/office/drawing/2016/5/9/chartex" xmlns:cx2="http://schemas.microsoft.com/office/drawing/2015/10/21/chartex">
+                <mc:Fallback>
                   <w:pict>
                     <v:rect w14:anchorId="4B287258" id="Rectangle 29" o:spid="_x0000_s1026" alt="https://docs.google.com/drawings/u/1/d/sdqPj-lvPOiyqyANbSdBbiA/image?w=445&amp;h=42&amp;rev=1&amp;ac=1&amp;parent=1hA2bBuTNGSxcLyamYuFNCe3XhAJLyo14zBjiU02fwIU" style="width:254.25pt;height:31.5pt;visibility:visible;mso-wrap-style:square;mso-left-percent:-10001;mso-top-percent:-10001;mso-position-horizontal:absolute;mso-position-horizontal-relative:char;mso-position-vertical:absolute;mso-position-vertical-relative:line;mso-left-percent:-10001;mso-top-percent:-10001;v-text-anchor:top" o:gfxdata="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" filled="f" stroked="f">
                       <o:lock v:ext="edit" aspectratio="t"/>
@@ -25558,6 +25719,7 @@
                 <w:rFonts w:ascii="Arial" w:hAnsi="Arial" w:cs="Arial"/>
                 <w:color w:val="000000"/>
               </w:rPr>
+              <w:lastRenderedPageBreak/>
               <w:t>Apporter toutes les modifications nécessaires pour avoir et terminer un plan projet convenable et qu’il y est le moins d’oublis possibles - Tout le groupe.</w:t>
             </w:r>
           </w:p>
@@ -25898,7 +26060,7 @@
                     </wp:inline>
                   </w:drawing>
                 </mc:Choice>
-                <mc:Fallback xmlns:w16cid="http://schemas.microsoft.com/office/word/2016/wordml/cid" xmlns:am3d="http://schemas.microsoft.com/office/drawing/2017/model3d" xmlns:aink="http://schemas.microsoft.com/office/drawing/2016/ink" xmlns:cx8="http://schemas.microsoft.com/office/drawing/2016/5/14/chartex" xmlns:cx7="http://schemas.microsoft.com/office/drawing/2016/5/13/chartex" xmlns:cx6="http://schemas.microsoft.com/office/drawing/2016/5/12/chartex" xmlns:cx5="http://schemas.microsoft.com/office/drawing/2016/5/11/chartex" xmlns:cx4="http://schemas.microsoft.com/office/drawing/2016/5/10/chartex" xmlns:cx3="http://schemas.microsoft.com/office/drawing/2016/5/9/chartex" xmlns:cx2="http://schemas.microsoft.com/office/drawing/2015/10/21/chartex">
+                <mc:Fallback>
                   <w:pict>
                     <v:rect w14:anchorId="012A7DEE" id="Rectangle 30" o:spid="_x0000_s1026" alt="https://docs.google.com/drawings/u/1/d/sdqPj-lvPOiyqyANbSdBbiA/image?w=445&amp;h=42&amp;rev=1&amp;ac=1&amp;parent=1hA2bBuTNGSxcLyamYuFNCe3XhAJLyo14zBjiU02fwIU" style="width:254.25pt;height:31.5pt;visibility:visible;mso-wrap-style:square;mso-left-percent:-10001;mso-top-percent:-10001;mso-position-horizontal:absolute;mso-position-horizontal-relative:char;mso-position-vertical:absolute;mso-position-vertical-relative:line;mso-left-percent:-10001;mso-top-percent:-10001;v-text-anchor:top" o:gfxdata="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" filled="f" stroked="f">
                       <o:lock v:ext="edit" aspectratio="t"/>
@@ -27002,6 +27164,7 @@
                 <w:sz w:val="22"/>
                 <w:szCs w:val="22"/>
               </w:rPr>
+              <w:lastRenderedPageBreak/>
               <w:t>Ordre du jour pour la remise du plan projet, le Mercredi 29 Mai :</w:t>
             </w:r>
           </w:p>
@@ -27376,7 +27539,7 @@
                     </wp:inline>
                   </w:drawing>
                 </mc:Choice>
-                <mc:Fallback xmlns:w16cid="http://schemas.microsoft.com/office/word/2016/wordml/cid" xmlns:am3d="http://schemas.microsoft.com/office/drawing/2017/model3d" xmlns:aink="http://schemas.microsoft.com/office/drawing/2016/ink" xmlns:cx8="http://schemas.microsoft.com/office/drawing/2016/5/14/chartex" xmlns:cx7="http://schemas.microsoft.com/office/drawing/2016/5/13/chartex" xmlns:cx6="http://schemas.microsoft.com/office/drawing/2016/5/12/chartex" xmlns:cx5="http://schemas.microsoft.com/office/drawing/2016/5/11/chartex" xmlns:cx4="http://schemas.microsoft.com/office/drawing/2016/5/10/chartex" xmlns:cx3="http://schemas.microsoft.com/office/drawing/2016/5/9/chartex" xmlns:cx2="http://schemas.microsoft.com/office/drawing/2015/10/21/chartex">
+                <mc:Fallback>
                   <w:pict>
                     <v:rect w14:anchorId="628AD4C6" id="Rectangle 32" o:spid="_x0000_s1026" alt="https://docs.google.com/drawings/u/1/d/sdqPj-lvPOiyqyANbSdBbiA/image?w=445&amp;h=42&amp;rev=1&amp;ac=1&amp;parent=1hA2bBuTNGSxcLyamYuFNCe3XhAJLyo14zBjiU02fwIU" style="width:254.25pt;height:31.5pt;visibility:visible;mso-wrap-style:square;mso-left-percent:-10001;mso-top-percent:-10001;mso-position-horizontal:absolute;mso-position-horizontal-relative:char;mso-position-vertical:absolute;mso-position-vertical-relative:line;mso-left-percent:-10001;mso-top-percent:-10001;v-text-anchor:top" o:gfxdata="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" filled="f" stroked="f">
                       <o:lock v:ext="edit" aspectratio="t"/>
@@ -28361,6 +28524,7 @@
                 <w:sz w:val="22"/>
                 <w:szCs w:val="22"/>
               </w:rPr>
+              <w:lastRenderedPageBreak/>
               <w:t>2</w:t>
             </w:r>
           </w:p>
@@ -29467,7 +29631,7 @@
                     </wp:inline>
                   </w:drawing>
                 </mc:Choice>
-                <mc:Fallback xmlns:w16cid="http://schemas.microsoft.com/office/word/2016/wordml/cid" xmlns:am3d="http://schemas.microsoft.com/office/drawing/2017/model3d" xmlns:aink="http://schemas.microsoft.com/office/drawing/2016/ink" xmlns:cx8="http://schemas.microsoft.com/office/drawing/2016/5/14/chartex" xmlns:cx7="http://schemas.microsoft.com/office/drawing/2016/5/13/chartex" xmlns:cx6="http://schemas.microsoft.com/office/drawing/2016/5/12/chartex" xmlns:cx5="http://schemas.microsoft.com/office/drawing/2016/5/11/chartex" xmlns:cx4="http://schemas.microsoft.com/office/drawing/2016/5/10/chartex" xmlns:cx3="http://schemas.microsoft.com/office/drawing/2016/5/9/chartex" xmlns:cx2="http://schemas.microsoft.com/office/drawing/2015/10/21/chartex">
+                <mc:Fallback>
                   <w:pict>
                     <v:rect w14:anchorId="54A624E5" id="Rectangle 33" o:spid="_x0000_s1026" alt="https://docs.google.com/drawings/u/1/d/sdqPj-lvPOiyqyANbSdBbiA/image?w=445&amp;h=42&amp;rev=1&amp;ac=1&amp;parent=1hA2bBuTNGSxcLyamYuFNCe3XhAJLyo14zBjiU02fwIU" style="width:254.25pt;height:31.5pt;visibility:visible;mso-wrap-style:square;mso-left-percent:-10001;mso-top-percent:-10001;mso-position-horizontal:absolute;mso-position-horizontal-relative:char;mso-position-vertical:absolute;mso-position-vertical-relative:line;mso-left-percent:-10001;mso-top-percent:-10001;v-text-anchor:top" o:gfxdata="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" filled="f" stroked="f">
                       <o:lock v:ext="edit" aspectratio="t"/>
@@ -29807,6 +29971,7 @@
                 <w:sz w:val="22"/>
                 <w:szCs w:val="22"/>
               </w:rPr>
+              <w:lastRenderedPageBreak/>
               <w:t xml:space="preserve">Invités : </w:t>
             </w:r>
             <w:r>
@@ -30857,7 +31022,7 @@
                     </wp:inline>
                   </w:drawing>
                 </mc:Choice>
-                <mc:Fallback xmlns:w16cid="http://schemas.microsoft.com/office/word/2016/wordml/cid" xmlns:am3d="http://schemas.microsoft.com/office/drawing/2017/model3d" xmlns:aink="http://schemas.microsoft.com/office/drawing/2016/ink" xmlns:cx8="http://schemas.microsoft.com/office/drawing/2016/5/14/chartex" xmlns:cx7="http://schemas.microsoft.com/office/drawing/2016/5/13/chartex" xmlns:cx6="http://schemas.microsoft.com/office/drawing/2016/5/12/chartex" xmlns:cx5="http://schemas.microsoft.com/office/drawing/2016/5/11/chartex" xmlns:cx4="http://schemas.microsoft.com/office/drawing/2016/5/10/chartex" xmlns:cx3="http://schemas.microsoft.com/office/drawing/2016/5/9/chartex" xmlns:cx2="http://schemas.microsoft.com/office/drawing/2015/10/21/chartex">
+                <mc:Fallback>
                   <w:pict>
                     <v:rect w14:anchorId="58E8D3D7" id="Rectangle 34" o:spid="_x0000_s1026" alt="https://docs.google.com/drawings/u/1/d/sdqPj-lvPOiyqyANbSdBbiA/image?w=445&amp;h=42&amp;rev=1&amp;ac=1&amp;parent=1hA2bBuTNGSxcLyamYuFNCe3XhAJLyo14zBjiU02fwIU" style="width:254.25pt;height:31.5pt;visibility:visible;mso-wrap-style:square;mso-left-percent:-10001;mso-top-percent:-10001;mso-position-horizontal:absolute;mso-position-horizontal-relative:char;mso-position-vertical:absolute;mso-position-vertical-relative:line;mso-left-percent:-10001;mso-top-percent:-10001;v-text-anchor:top" o:gfxdata="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" filled="f" stroked="f">
                       <o:lock v:ext="edit" aspectratio="t"/>
@@ -30920,6 +31085,7 @@
           <w:bCs/>
           <w:color w:val="000000"/>
         </w:rPr>
+        <w:lastRenderedPageBreak/>
         <w:t>Signature des membres du groupe :</w:t>
       </w:r>
     </w:p>
@@ -31241,7 +31407,7 @@
                     </wp:inline>
                   </w:drawing>
                 </mc:Choice>
-                <mc:Fallback xmlns:w16cid="http://schemas.microsoft.com/office/word/2016/wordml/cid" xmlns:am3d="http://schemas.microsoft.com/office/drawing/2017/model3d" xmlns:aink="http://schemas.microsoft.com/office/drawing/2016/ink" xmlns:cx8="http://schemas.microsoft.com/office/drawing/2016/5/14/chartex" xmlns:cx7="http://schemas.microsoft.com/office/drawing/2016/5/13/chartex" xmlns:cx6="http://schemas.microsoft.com/office/drawing/2016/5/12/chartex" xmlns:cx5="http://schemas.microsoft.com/office/drawing/2016/5/11/chartex" xmlns:cx4="http://schemas.microsoft.com/office/drawing/2016/5/10/chartex" xmlns:cx3="http://schemas.microsoft.com/office/drawing/2016/5/9/chartex" xmlns:cx2="http://schemas.microsoft.com/office/drawing/2015/10/21/chartex">
+                <mc:Fallback>
                   <w:pict>
                     <v:rect w14:anchorId="788405B7" id="Rectangle 31" o:spid="_x0000_s1026" alt="https://docs.google.com/drawings/u/1/d/sdqPj-lvPOiyqyANbSdBbiA/image?w=445&amp;h=42&amp;rev=1&amp;ac=1&amp;parent=1hA2bBuTNGSxcLyamYuFNCe3XhAJLyo14zBjiU02fwIU" style="width:254.25pt;height:31.5pt;visibility:visible;mso-wrap-style:square;mso-left-percent:-10001;mso-top-percent:-10001;mso-position-horizontal:absolute;mso-position-horizontal-relative:char;mso-position-vertical:absolute;mso-position-vertical-relative:line;mso-left-percent:-10001;mso-top-percent:-10001;v-text-anchor:top" o:gfxdata="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" filled="f" stroked="f">
                       <o:lock v:ext="edit" aspectratio="t"/>
@@ -31502,7 +31668,11 @@
         <w:t>dus</w:t>
       </w:r>
       <w:r>
-        <w:t xml:space="preserve"> par un manque de communication sur certains points. Je retiens pour les prochains projets que si je suis chef de projet, il faudrait que je sois plus strict et que j’arrive à mieux organiser l’équipe pour éviter c</w:t>
+        <w:t xml:space="preserve"> </w:t>
+      </w:r>
+      <w:r>
+        <w:lastRenderedPageBreak/>
+        <w:t>par un manque de communication sur certains points. Je retiens pour les prochains projets que si je suis chef de projet, il faudrait que je sois plus strict et que j’arrive à mieux organiser l’équipe pour éviter c</w:t>
       </w:r>
       <w:r>
         <w:t>es</w:t>
@@ -31733,7 +31903,7 @@
         </w:rPr>
         <w:t> au sein d'une </w:t>
       </w:r>
-      <w:hyperlink r:id="rId30" w:tooltip="Entreprise" w:history="1">
+      <w:hyperlink r:id="rId31" w:tooltip="Entreprise" w:history="1">
         <w:r>
           <w:rPr>
             <w:rStyle w:val="Lienhypertexte"/>
@@ -31769,6 +31939,7 @@
           <w:b/>
           <w:szCs w:val="24"/>
         </w:rPr>
+        <w:lastRenderedPageBreak/>
         <w:t>Jalon</w:t>
       </w:r>
       <w:r>
@@ -31994,7 +32165,7 @@
         </w:rPr>
         <w:t>est la personne </w:t>
       </w:r>
-      <w:hyperlink r:id="rId31" w:tooltip="Personne physique" w:history="1">
+      <w:hyperlink r:id="rId32" w:tooltip="Personne physique" w:history="1">
         <w:r>
           <w:rPr>
             <w:rStyle w:val="Lienhypertexte"/>
@@ -32015,7 +32186,7 @@
         </w:rPr>
         <w:t> ou </w:t>
       </w:r>
-      <w:hyperlink r:id="rId32" w:tooltip="Personne morale" w:history="1">
+      <w:hyperlink r:id="rId33" w:tooltip="Personne morale" w:history="1">
         <w:r>
           <w:rPr>
             <w:rStyle w:val="Lienhypertexte"/>
@@ -32036,7 +32207,7 @@
         </w:rPr>
         <w:t> choisie par le </w:t>
       </w:r>
-      <w:hyperlink r:id="rId33" w:tooltip="Maître d'ouvrage" w:history="1">
+      <w:hyperlink r:id="rId34" w:tooltip="Maître d'ouvrage" w:history="1">
         <w:r>
           <w:rPr>
             <w:rStyle w:val="Lienhypertexte"/>
@@ -32057,7 +32228,7 @@
         </w:rPr>
         <w:t> pour la conduite opérationnelle des </w:t>
       </w:r>
-      <w:hyperlink r:id="rId34" w:tooltip="Chantier (bâtiment)" w:history="1">
+      <w:hyperlink r:id="rId35" w:tooltip="Chantier (bâtiment)" w:history="1">
         <w:r>
           <w:rPr>
             <w:rStyle w:val="Lienhypertexte"/>
@@ -32078,7 +32249,7 @@
         </w:rPr>
         <w:t> en matière de </w:t>
       </w:r>
-      <w:hyperlink r:id="rId35" w:tooltip="Coût" w:history="1">
+      <w:hyperlink r:id="rId36" w:tooltip="Coût" w:history="1">
         <w:r>
           <w:rPr>
             <w:rStyle w:val="Lienhypertexte"/>
@@ -32099,7 +32270,7 @@
         </w:rPr>
         <w:t>, de </w:t>
       </w:r>
-      <w:hyperlink r:id="rId36" w:tooltip="Délai" w:history="1">
+      <w:hyperlink r:id="rId37" w:tooltip="Délai" w:history="1">
         <w:r>
           <w:rPr>
             <w:rStyle w:val="Lienhypertexte"/>
@@ -32120,7 +32291,7 @@
         </w:rPr>
         <w:t> et de choix </w:t>
       </w:r>
-      <w:hyperlink r:id="rId37" w:tooltip="Technique" w:history="1">
+      <w:hyperlink r:id="rId38" w:tooltip="Technique" w:history="1">
         <w:r>
           <w:rPr>
             <w:rStyle w:val="Lienhypertexte"/>
@@ -32157,7 +32328,7 @@
         </w:rPr>
         <w:t xml:space="preserve"> conformément à un contrat et un </w:t>
       </w:r>
-      <w:hyperlink r:id="rId38" w:tooltip="Cahier des charges" w:history="1">
+      <w:hyperlink r:id="rId39" w:tooltip="Cahier des charges" w:history="1">
         <w:r>
           <w:rPr>
             <w:rStyle w:val="Lienhypertexte"/>
@@ -32238,7 +32409,7 @@
         </w:rPr>
         <w:t xml:space="preserve"> : </w:t>
       </w:r>
-      <w:hyperlink r:id="rId39" w:history="1">
+      <w:hyperlink r:id="rId40" w:history="1">
         <w:r>
           <w:rPr>
             <w:rStyle w:val="Lienhypertexte"/>
@@ -32287,7 +32458,7 @@
         </w:rPr>
         <w:t> </w:t>
       </w:r>
-      <w:hyperlink r:id="rId40" w:history="1">
+      <w:hyperlink r:id="rId41" w:history="1">
         <w:r>
           <w:rPr>
             <w:rStyle w:val="Lienhypertexte"/>
@@ -32311,7 +32482,7 @@
         </w:rPr>
         <w:t> </w:t>
       </w:r>
-      <w:hyperlink r:id="rId41" w:history="1">
+      <w:hyperlink r:id="rId42" w:history="1">
         <w:r>
           <w:rPr>
             <w:rStyle w:val="Lienhypertexte"/>
@@ -32348,7 +32519,7 @@
 </file>
 
 <file path=word/endnotes.xml><?xml version="1.0" encoding="utf-8"?>
-<w:endnotes xmlns:wpc="http://schemas.microsoft.com/office/word/2010/wordprocessingCanvas" xmlns:cx="http://schemas.microsoft.com/office/drawing/2014/chartex" xmlns:cx1="http://schemas.microsoft.com/office/drawing/2015/9/8/chartex" xmlns:mc="http://schemas.openxmlformats.org/markup-compatibility/2006" xmlns:o="urn:schemas-microsoft-com:office:office" xmlns:r="http://schemas.openxmlformats.org/officeDocument/2006/relationships" xmlns:m="http://schemas.openxmlformats.org/officeDocument/2006/math" xmlns:v="urn:schemas-microsoft-com:vml" xmlns:wp14="http://schemas.microsoft.com/office/word/2010/wordprocessingDrawing" xmlns:wp="http://schemas.openxmlformats.org/drawingml/2006/wordprocessingDrawing" xmlns:w10="urn:schemas-microsoft-com:office:word" xmlns:w="http://schemas.openxmlformats.org/wordprocessingml/2006/main" xmlns:w14="http://schemas.microsoft.com/office/word/2010/wordml" xmlns:w15="http://schemas.microsoft.com/office/word/2012/wordml" xmlns:w16se="http://schemas.microsoft.com/office/word/2015/wordml/symex" xmlns:wpg="http://schemas.microsoft.com/office/word/2010/wordprocessingGroup" xmlns:wpi="http://schemas.microsoft.com/office/word/2010/wordprocessingInk" xmlns:wne="http://schemas.microsoft.com/office/word/2006/wordml" xmlns:wps="http://schemas.microsoft.com/office/word/2010/wordprocessingShape" mc:Ignorable="w14 w15 w16se wp14">
+<w:endnotes xmlns:wpc="http://schemas.microsoft.com/office/word/2010/wordprocessingCanvas" xmlns:cx="http://schemas.microsoft.com/office/drawing/2014/chartex" xmlns:cx1="http://schemas.microsoft.com/office/drawing/2015/9/8/chartex" xmlns:cx2="http://schemas.microsoft.com/office/drawing/2015/10/21/chartex" xmlns:cx3="http://schemas.microsoft.com/office/drawing/2016/5/9/chartex" xmlns:cx4="http://schemas.microsoft.com/office/drawing/2016/5/10/chartex" xmlns:cx5="http://schemas.microsoft.com/office/drawing/2016/5/11/chartex" xmlns:cx6="http://schemas.microsoft.com/office/drawing/2016/5/12/chartex" xmlns:cx7="http://schemas.microsoft.com/office/drawing/2016/5/13/chartex" xmlns:cx8="http://schemas.microsoft.com/office/drawing/2016/5/14/chartex" xmlns:mc="http://schemas.openxmlformats.org/markup-compatibility/2006" xmlns:aink="http://schemas.microsoft.com/office/drawing/2016/ink" xmlns:am3d="http://schemas.microsoft.com/office/drawing/2017/model3d" xmlns:o="urn:schemas-microsoft-com:office:office" xmlns:r="http://schemas.openxmlformats.org/officeDocument/2006/relationships" xmlns:m="http://schemas.openxmlformats.org/officeDocument/2006/math" xmlns:v="urn:schemas-microsoft-com:vml" xmlns:wp14="http://schemas.microsoft.com/office/word/2010/wordprocessingDrawing" xmlns:wp="http://schemas.openxmlformats.org/drawingml/2006/wordprocessingDrawing" xmlns:w10="urn:schemas-microsoft-com:office:word" xmlns:w="http://schemas.openxmlformats.org/wordprocessingml/2006/main" xmlns:w14="http://schemas.microsoft.com/office/word/2010/wordml" xmlns:w15="http://schemas.microsoft.com/office/word/2012/wordml" xmlns:w16cid="http://schemas.microsoft.com/office/word/2016/wordml/cid" xmlns:w16se="http://schemas.microsoft.com/office/word/2015/wordml/symex" xmlns:wpg="http://schemas.microsoft.com/office/word/2010/wordprocessingGroup" xmlns:wpi="http://schemas.microsoft.com/office/word/2010/wordprocessingInk" xmlns:wne="http://schemas.microsoft.com/office/word/2006/wordml" xmlns:wps="http://schemas.microsoft.com/office/word/2010/wordprocessingShape" mc:Ignorable="w14 w15 w16se w16cid wp14">
   <w:endnote w:type="separator" w:id="-1">
     <w:p>
       <w:pPr>
@@ -32373,7 +32544,7 @@
 </file>
 
 <file path=word/footnotes.xml><?xml version="1.0" encoding="utf-8"?>
-<w:footnotes xmlns:wpc="http://schemas.microsoft.com/office/word/2010/wordprocessingCanvas" xmlns:cx="http://schemas.microsoft.com/office/drawing/2014/chartex" xmlns:cx1="http://schemas.microsoft.com/office/drawing/2015/9/8/chartex" xmlns:mc="http://schemas.openxmlformats.org/markup-compatibility/2006" xmlns:o="urn:schemas-microsoft-com:office:office" xmlns:r="http://schemas.openxmlformats.org/officeDocument/2006/relationships" xmlns:m="http://schemas.openxmlformats.org/officeDocument/2006/math" xmlns:v="urn:schemas-microsoft-com:vml" xmlns:wp14="http://schemas.microsoft.com/office/word/2010/wordprocessingDrawing" xmlns:wp="http://schemas.openxmlformats.org/drawingml/2006/wordprocessingDrawing" xmlns:w10="urn:schemas-microsoft-com:office:word" xmlns:w="http://schemas.openxmlformats.org/wordprocessingml/2006/main" xmlns:w14="http://schemas.microsoft.com/office/word/2010/wordml" xmlns:w15="http://schemas.microsoft.com/office/word/2012/wordml" xmlns:w16se="http://schemas.microsoft.com/office/word/2015/wordml/symex" xmlns:wpg="http://schemas.microsoft.com/office/word/2010/wordprocessingGroup" xmlns:wpi="http://schemas.microsoft.com/office/word/2010/wordprocessingInk" xmlns:wne="http://schemas.microsoft.com/office/word/2006/wordml" xmlns:wps="http://schemas.microsoft.com/office/word/2010/wordprocessingShape" mc:Ignorable="w14 w15 w16se wp14">
+<w:footnotes xmlns:wpc="http://schemas.microsoft.com/office/word/2010/wordprocessingCanvas" xmlns:cx="http://schemas.microsoft.com/office/drawing/2014/chartex" xmlns:cx1="http://schemas.microsoft.com/office/drawing/2015/9/8/chartex" xmlns:cx2="http://schemas.microsoft.com/office/drawing/2015/10/21/chartex" xmlns:cx3="http://schemas.microsoft.com/office/drawing/2016/5/9/chartex" xmlns:cx4="http://schemas.microsoft.com/office/drawing/2016/5/10/chartex" xmlns:cx5="http://schemas.microsoft.com/office/drawing/2016/5/11/chartex" xmlns:cx6="http://schemas.microsoft.com/office/drawing/2016/5/12/chartex" xmlns:cx7="http://schemas.microsoft.com/office/drawing/2016/5/13/chartex" xmlns:cx8="http://schemas.microsoft.com/office/drawing/2016/5/14/chartex" xmlns:mc="http://schemas.openxmlformats.org/markup-compatibility/2006" xmlns:aink="http://schemas.microsoft.com/office/drawing/2016/ink" xmlns:am3d="http://schemas.microsoft.com/office/drawing/2017/model3d" xmlns:o="urn:schemas-microsoft-com:office:office" xmlns:r="http://schemas.openxmlformats.org/officeDocument/2006/relationships" xmlns:m="http://schemas.openxmlformats.org/officeDocument/2006/math" xmlns:v="urn:schemas-microsoft-com:vml" xmlns:wp14="http://schemas.microsoft.com/office/word/2010/wordprocessingDrawing" xmlns:wp="http://schemas.openxmlformats.org/drawingml/2006/wordprocessingDrawing" xmlns:w10="urn:schemas-microsoft-com:office:word" xmlns:w="http://schemas.openxmlformats.org/wordprocessingml/2006/main" xmlns:w14="http://schemas.microsoft.com/office/word/2010/wordml" xmlns:w15="http://schemas.microsoft.com/office/word/2012/wordml" xmlns:w16cid="http://schemas.microsoft.com/office/word/2016/wordml/cid" xmlns:w16se="http://schemas.microsoft.com/office/word/2015/wordml/symex" xmlns:wpg="http://schemas.microsoft.com/office/word/2010/wordprocessingGroup" xmlns:wpi="http://schemas.microsoft.com/office/word/2010/wordprocessingInk" xmlns:wne="http://schemas.microsoft.com/office/word/2006/wordml" xmlns:wps="http://schemas.microsoft.com/office/word/2010/wordprocessingShape" mc:Ignorable="w14 w15 w16se w16cid wp14">
   <w:footnote w:type="separator" w:id="-1">
     <w:p>
       <w:pPr>
@@ -32398,7 +32569,7 @@
 </file>
 
 <file path=word/numbering.xml><?xml version="1.0" encoding="utf-8"?>
-<w:numbering xmlns:wpc="http://schemas.microsoft.com/office/word/2010/wordprocessingCanvas" xmlns:cx="http://schemas.microsoft.com/office/drawing/2014/chartex" xmlns:cx1="http://schemas.microsoft.com/office/drawing/2015/9/8/chartex" xmlns:mc="http://schemas.openxmlformats.org/markup-compatibility/2006" xmlns:o="urn:schemas-microsoft-com:office:office" xmlns:r="http://schemas.openxmlformats.org/officeDocument/2006/relationships" xmlns:m="http://schemas.openxmlformats.org/officeDocument/2006/math" xmlns:v="urn:schemas-microsoft-com:vml" xmlns:wp14="http://schemas.microsoft.com/office/word/2010/wordprocessingDrawing" xmlns:wp="http://schemas.openxmlformats.org/drawingml/2006/wordprocessingDrawing" xmlns:w10="urn:schemas-microsoft-com:office:word" xmlns:w="http://schemas.openxmlformats.org/wordprocessingml/2006/main" xmlns:w14="http://schemas.microsoft.com/office/word/2010/wordml" xmlns:w15="http://schemas.microsoft.com/office/word/2012/wordml" xmlns:w16se="http://schemas.microsoft.com/office/word/2015/wordml/symex" xmlns:wpg="http://schemas.microsoft.com/office/word/2010/wordprocessingGroup" xmlns:wpi="http://schemas.microsoft.com/office/word/2010/wordprocessingInk" xmlns:wne="http://schemas.microsoft.com/office/word/2006/wordml" xmlns:wps="http://schemas.microsoft.com/office/word/2010/wordprocessingShape" mc:Ignorable="w14 w15 w16se wp14">
+<w:numbering xmlns:wpc="http://schemas.microsoft.com/office/word/2010/wordprocessingCanvas" xmlns:cx="http://schemas.microsoft.com/office/drawing/2014/chartex" xmlns:cx1="http://schemas.microsoft.com/office/drawing/2015/9/8/chartex" xmlns:cx2="http://schemas.microsoft.com/office/drawing/2015/10/21/chartex" xmlns:cx3="http://schemas.microsoft.com/office/drawing/2016/5/9/chartex" xmlns:cx4="http://schemas.microsoft.com/office/drawing/2016/5/10/chartex" xmlns:cx5="http://schemas.microsoft.com/office/drawing/2016/5/11/chartex" xmlns:cx6="http://schemas.microsoft.com/office/drawing/2016/5/12/chartex" xmlns:cx7="http://schemas.microsoft.com/office/drawing/2016/5/13/chartex" xmlns:cx8="http://schemas.microsoft.com/office/drawing/2016/5/14/chartex" xmlns:mc="http://schemas.openxmlformats.org/markup-compatibility/2006" xmlns:aink="http://schemas.microsoft.com/office/drawing/2016/ink" xmlns:am3d="http://schemas.microsoft.com/office/drawing/2017/model3d" xmlns:o="urn:schemas-microsoft-com:office:office" xmlns:r="http://schemas.openxmlformats.org/officeDocument/2006/relationships" xmlns:m="http://schemas.openxmlformats.org/officeDocument/2006/math" xmlns:v="urn:schemas-microsoft-com:vml" xmlns:wp14="http://schemas.microsoft.com/office/word/2010/wordprocessingDrawing" xmlns:wp="http://schemas.openxmlformats.org/drawingml/2006/wordprocessingDrawing" xmlns:w10="urn:schemas-microsoft-com:office:word" xmlns:w="http://schemas.openxmlformats.org/wordprocessingml/2006/main" xmlns:w14="http://schemas.microsoft.com/office/word/2010/wordml" xmlns:w15="http://schemas.microsoft.com/office/word/2012/wordml" xmlns:w16cid="http://schemas.microsoft.com/office/word/2016/wordml/cid" xmlns:w16se="http://schemas.microsoft.com/office/word/2015/wordml/symex" xmlns:wpg="http://schemas.microsoft.com/office/word/2010/wordprocessingGroup" xmlns:wpi="http://schemas.microsoft.com/office/word/2010/wordprocessingInk" xmlns:wne="http://schemas.microsoft.com/office/word/2006/wordml" xmlns:wps="http://schemas.microsoft.com/office/word/2010/wordprocessingShape" mc:Ignorable="w14 w15 w16se w16cid wp14">
   <w:abstractNum w:abstractNumId="0" w15:restartNumberingAfterBreak="0">
     <w:nsid w:val="00001E61"/>
     <w:multiLevelType w:val="hybridMultilevel"/>
@@ -38669,7 +38840,7 @@
 </file>
 
 <file path=word/styles.xml><?xml version="1.0" encoding="utf-8"?>
-<w:styles xmlns:mc="http://schemas.openxmlformats.org/markup-compatibility/2006" xmlns:r="http://schemas.openxmlformats.org/officeDocument/2006/relationships" xmlns:w="http://schemas.openxmlformats.org/wordprocessingml/2006/main" xmlns:w14="http://schemas.microsoft.com/office/word/2010/wordml" xmlns:w15="http://schemas.microsoft.com/office/word/2012/wordml" xmlns:w16se="http://schemas.microsoft.com/office/word/2015/wordml/symex" mc:Ignorable="w14 w15 w16se">
+<w:styles xmlns:mc="http://schemas.openxmlformats.org/markup-compatibility/2006" xmlns:r="http://schemas.openxmlformats.org/officeDocument/2006/relationships" xmlns:w="http://schemas.openxmlformats.org/wordprocessingml/2006/main" xmlns:w14="http://schemas.microsoft.com/office/word/2010/wordml" xmlns:w15="http://schemas.microsoft.com/office/word/2012/wordml" xmlns:w16cid="http://schemas.microsoft.com/office/word/2016/wordml/cid" xmlns:w16se="http://schemas.microsoft.com/office/word/2015/wordml/symex" mc:Ignorable="w14 w15 w16se w16cid">
   <w:docDefaults>
     <w:rPrDefault>
       <w:rPr>
@@ -38685,7 +38856,7 @@
       </w:pPr>
     </w:pPrDefault>
   </w:docDefaults>
-  <w:latentStyles w:defLockedState="0" w:defUIPriority="99" w:defSemiHidden="0" w:defUnhideWhenUsed="0" w:defQFormat="0" w:count="371">
+  <w:latentStyles w:defLockedState="0" w:defUIPriority="99" w:defSemiHidden="0" w:defUnhideWhenUsed="0" w:defQFormat="0" w:count="376">
     <w:lsdException w:name="Normal" w:uiPriority="0" w:qFormat="1"/>
     <w:lsdException w:name="heading 1" w:uiPriority="9" w:qFormat="1"/>
     <w:lsdException w:name="heading 2" w:semiHidden="1" w:uiPriority="9" w:unhideWhenUsed="1" w:qFormat="1"/>
@@ -38791,7 +38962,6 @@
     <w:lsdException w:name="HTML Sample" w:semiHidden="1" w:unhideWhenUsed="1"/>
     <w:lsdException w:name="HTML Typewriter" w:semiHidden="1" w:unhideWhenUsed="1"/>
     <w:lsdException w:name="HTML Variable" w:semiHidden="1" w:unhideWhenUsed="1"/>
-    <w:lsdException w:name="Normal Table" w:semiHidden="1" w:unhideWhenUsed="1"/>
     <w:lsdException w:name="annotation subject" w:semiHidden="1" w:unhideWhenUsed="1"/>
     <w:lsdException w:name="No List" w:semiHidden="1" w:unhideWhenUsed="1"/>
     <w:lsdException w:name="Outline List 1" w:semiHidden="1" w:unhideWhenUsed="1"/>
@@ -38834,11 +39004,8 @@
     <w:lsdException w:name="Table Contemporary" w:semiHidden="1" w:unhideWhenUsed="1"/>
     <w:lsdException w:name="Table Elegant" w:semiHidden="1" w:unhideWhenUsed="1"/>
     <w:lsdException w:name="Table Professional" w:semiHidden="1" w:unhideWhenUsed="1"/>
-    <w:lsdException w:name="Table Subtle 1" w:semiHidden="1" w:unhideWhenUsed="1"/>
     <w:lsdException w:name="Table Subtle 2" w:semiHidden="1" w:unhideWhenUsed="1"/>
     <w:lsdException w:name="Table Web 1" w:semiHidden="1" w:unhideWhenUsed="1"/>
-    <w:lsdException w:name="Table Web 2" w:semiHidden="1" w:unhideWhenUsed="1"/>
-    <w:lsdException w:name="Table Web 3" w:semiHidden="1" w:unhideWhenUsed="1"/>
     <w:lsdException w:name="Balloon Text" w:semiHidden="1" w:unhideWhenUsed="1"/>
     <w:lsdException w:name="Table Grid" w:uiPriority="39"/>
     <w:lsdException w:name="Table Theme" w:semiHidden="1" w:unhideWhenUsed="1"/>
@@ -39057,6 +39224,11 @@
     <w:lsdException w:name="List Table 5 Dark Accent 6" w:uiPriority="50"/>
     <w:lsdException w:name="List Table 6 Colorful Accent 6" w:uiPriority="51"/>
     <w:lsdException w:name="List Table 7 Colorful Accent 6" w:uiPriority="52"/>
+    <w:lsdException w:name="Mention" w:semiHidden="1" w:unhideWhenUsed="1"/>
+    <w:lsdException w:name="Smart Hyperlink" w:semiHidden="1" w:unhideWhenUsed="1"/>
+    <w:lsdException w:name="Hashtag" w:semiHidden="1" w:unhideWhenUsed="1"/>
+    <w:lsdException w:name="Unresolved Mention" w:semiHidden="1" w:unhideWhenUsed="1"/>
+    <w:lsdException w:name="Smart Link" w:semiHidden="1" w:unhideWhenUsed="1"/>
   </w:latentStyles>
   <w:style w:type="paragraph" w:default="1" w:styleId="Normal">
     <w:name w:val="Normal"/>
@@ -39868,7 +40040,7 @@
 </file>
 
 <file path=customXml/itemProps1.xml><?xml version="1.0" encoding="utf-8"?>
-<ds:datastoreItem xmlns:ds="http://schemas.openxmlformats.org/officeDocument/2006/customXml" ds:itemID="{4AFD1F4B-4F6E-44FC-9287-98A43C85BB6B}">
+<ds:datastoreItem xmlns:ds="http://schemas.openxmlformats.org/officeDocument/2006/customXml" ds:itemID="{3A202B92-C42C-4924-9F8B-EB7839A42BF5}">
   <ds:schemaRefs>
     <ds:schemaRef ds:uri="http://schemas.openxmlformats.org/officeDocument/2006/bibliography"/>
   </ds:schemaRefs>

</xml_diff>